<commit_message>
Wireframe + Actores involucrados
</commit_message>
<xml_diff>
--- a/Anteproyecto.docx
+++ b/Anteproyecto.docx
@@ -44,7 +44,15 @@
         <w:pStyle w:val="ORTContenido"/>
       </w:pPr>
       <w:r>
-        <w:t>El proyecto consiste en la construcción de una solución informática que permita integrar las distintas áreas de la empresa, tales como psicología, capacitación, documentación, RRHH , finanzas y organización operativa</w:t>
+        <w:t xml:space="preserve">El proyecto consiste en la construcción de una solución informática que permita integrar las distintas áreas de la empresa, tales como psicología, capacitación, documentación, </w:t>
+      </w:r>
+      <w:proofErr w:type="gramStart"/>
+      <w:r>
+        <w:t>RRHH ,</w:t>
+      </w:r>
+      <w:proofErr w:type="gramEnd"/>
+      <w:r>
+        <w:t xml:space="preserve"> finanzas y organización operativa</w:t>
       </w:r>
       <w:r>
         <w:t xml:space="preserve"> en una sola plataforma eficiente, organizativa, consistente y amigable.</w:t>
@@ -68,7 +76,15 @@
         <w:t xml:space="preserve">Lo que se pretende a grandes rasgos es migrar hacia este nuevo sistema dejando de utilizar diferentes herramientas que no están estandarizadas </w:t>
       </w:r>
       <w:r>
-        <w:t>y además unificar procesos de trabajo que hagan mas ágil la labor</w:t>
+        <w:t xml:space="preserve">y además unificar procesos de trabajo que hagan </w:t>
+      </w:r>
+      <w:proofErr w:type="spellStart"/>
+      <w:r>
+        <w:t>mas</w:t>
+      </w:r>
+      <w:proofErr w:type="spellEnd"/>
+      <w:r>
+        <w:t xml:space="preserve"> ágil la labor</w:t>
       </w:r>
       <w:r>
         <w:t xml:space="preserve"> diaria</w:t>
@@ -95,20 +111,33 @@
         <w:pStyle w:val="ORTContenido"/>
       </w:pPr>
       <w:r>
-        <w:t>limitarlo comenzando solo por el área operativa .</w:t>
-      </w:r>
-    </w:p>
-    <w:p>
-      <w:pPr>
-        <w:pStyle w:val="ORTContenido"/>
-      </w:pPr>
-    </w:p>
-    <w:p>
-      <w:pPr>
-        <w:pStyle w:val="ORTContenido"/>
-      </w:pPr>
-      <w:r>
-        <w:t>En la actualidad se utiliza un sistema que se ingresan  información de funcionarios y se registra la jornada laboral de cada funcionario, además, se utilizan muchos tipos de planillas adaptadas a cada sector según sus necesidades.</w:t>
+        <w:t xml:space="preserve">limitarlo comenzando solo por el área </w:t>
+      </w:r>
+      <w:proofErr w:type="gramStart"/>
+      <w:r>
+        <w:t>operativa .</w:t>
+      </w:r>
+      <w:proofErr w:type="gramEnd"/>
+    </w:p>
+    <w:p>
+      <w:pPr>
+        <w:pStyle w:val="ORTContenido"/>
+      </w:pPr>
+    </w:p>
+    <w:p>
+      <w:pPr>
+        <w:pStyle w:val="ORTContenido"/>
+      </w:pPr>
+      <w:r>
+        <w:t xml:space="preserve">En la actualidad se utiliza un sistema que se </w:t>
+      </w:r>
+      <w:proofErr w:type="gramStart"/>
+      <w:r>
+        <w:t>ingresan  información</w:t>
+      </w:r>
+      <w:proofErr w:type="gramEnd"/>
+      <w:r>
+        <w:t xml:space="preserve"> de funcionarios y se registra la jornada laboral de cada funcionario, además, se utilizan muchos tipos de planillas adaptadas a cada sector según sus necesidades.</w:t>
       </w:r>
     </w:p>
     <w:p>
@@ -135,7 +164,15 @@
         <w:pStyle w:val="ORTContenido"/>
       </w:pPr>
       <w:r>
-        <w:t>se organice la operativa de los distintos servicios de una manera eficiente , con</w:t>
+        <w:t xml:space="preserve">se organice la operativa de los distintos servicios de una manera </w:t>
+      </w:r>
+      <w:proofErr w:type="gramStart"/>
+      <w:r>
+        <w:t>eficiente ,</w:t>
+      </w:r>
+      <w:proofErr w:type="gramEnd"/>
+      <w:r>
+        <w:t xml:space="preserve"> con</w:t>
       </w:r>
       <w:r>
         <w:t xml:space="preserve"> au</w:t>
@@ -165,7 +202,15 @@
         <w:t xml:space="preserve"> e impactar la planificación directamente en la base de datos. Referido a lo último,</w:t>
       </w:r>
       <w:r>
-        <w:t xml:space="preserve"> hoy en dia se lleva a cabo dos pasos para la organización de los horarios de cada servicio y aparte el impacto de las horas en el sistema que constantemente se realiza un re trabajo y la plataforma lo que quiere principalmente es reflejar ambos pasos en un solo movimiento</w:t>
+        <w:t xml:space="preserve"> hoy en </w:t>
+      </w:r>
+      <w:proofErr w:type="spellStart"/>
+      <w:r>
+        <w:t>dia</w:t>
+      </w:r>
+      <w:proofErr w:type="spellEnd"/>
+      <w:r>
+        <w:t xml:space="preserve"> se lleva a cabo dos pasos para la organización de los horarios de cada servicio y aparte el impacto de las horas en el sistema que constantemente se realiza un re trabajo y la plataforma lo que quiere principalmente es reflejar ambos pasos en un solo movimiento</w:t>
       </w:r>
       <w:r>
         <w:t xml:space="preserve"> ahorrando esfuerzo y tiempo.</w:t>
@@ -232,16 +277,36 @@
         <w:t xml:space="preserve"> </w:t>
       </w:r>
       <w:r>
-        <w:t xml:space="preserve">con un comienzo de 200 empleados y hoy en dia </w:t>
-      </w:r>
-      <w:r>
-        <w:t>cuentan con un plantel de mas de 1</w:t>
+        <w:t xml:space="preserve">con un comienzo de 200 empleados y hoy en </w:t>
+      </w:r>
+      <w:proofErr w:type="spellStart"/>
+      <w:r>
+        <w:t>dia</w:t>
+      </w:r>
+      <w:proofErr w:type="spellEnd"/>
+      <w:r>
+        <w:t xml:space="preserve"> </w:t>
+      </w:r>
+      <w:r>
+        <w:t xml:space="preserve">cuentan con un plantel de </w:t>
+      </w:r>
+      <w:proofErr w:type="spellStart"/>
+      <w:r>
+        <w:t>mas</w:t>
+      </w:r>
+      <w:proofErr w:type="spellEnd"/>
+      <w:r>
+        <w:t xml:space="preserve"> de 1</w:t>
       </w:r>
       <w:r>
         <w:t>1</w:t>
       </w:r>
       <w:r>
-        <w:t>00 funcionarios</w:t>
+        <w:t xml:space="preserve">00 </w:t>
+      </w:r>
+      <w:proofErr w:type="gramStart"/>
+      <w:r>
+        <w:t>funcionarios</w:t>
       </w:r>
       <w:r>
         <w:t xml:space="preserve"> </w:t>
@@ -249,14 +314,31 @@
       <w:r>
         <w:t>,</w:t>
       </w:r>
+      <w:proofErr w:type="gramEnd"/>
       <w:r>
         <w:t xml:space="preserve"> </w:t>
       </w:r>
       <w:r>
-        <w:t>una cartera de mas de 50 clientes</w:t>
-      </w:r>
-      <w:r>
-        <w:t xml:space="preserve"> y mas de 250 servicios cubiertos</w:t>
+        <w:t xml:space="preserve">una cartera de </w:t>
+      </w:r>
+      <w:proofErr w:type="spellStart"/>
+      <w:r>
+        <w:t>mas</w:t>
+      </w:r>
+      <w:proofErr w:type="spellEnd"/>
+      <w:r>
+        <w:t xml:space="preserve"> de 50 clientes</w:t>
+      </w:r>
+      <w:r>
+        <w:t xml:space="preserve"> y </w:t>
+      </w:r>
+      <w:proofErr w:type="spellStart"/>
+      <w:r>
+        <w:t>mas</w:t>
+      </w:r>
+      <w:proofErr w:type="spellEnd"/>
+      <w:r>
+        <w:t xml:space="preserve"> de 250 servicios cubiertos</w:t>
       </w:r>
       <w:r>
         <w:t>. Recientemente se encuentra certificada en ISO 9001.</w:t>
@@ -267,7 +349,15 @@
         <w:pStyle w:val="ORTContenido"/>
       </w:pPr>
       <w:r>
-        <w:t>La empresa esta integrada por 3 directores, un coordinador general,</w:t>
+        <w:t xml:space="preserve">La empresa </w:t>
+      </w:r>
+      <w:proofErr w:type="spellStart"/>
+      <w:r>
+        <w:t>esta</w:t>
+      </w:r>
+      <w:proofErr w:type="spellEnd"/>
+      <w:r>
+        <w:t xml:space="preserve"> integrada por 3 directores, un coordinador general,</w:t>
       </w:r>
       <w:r>
         <w:t xml:space="preserve"> un asistente contable, un responsable financiero,</w:t>
@@ -279,7 +369,11 @@
         <w:t>un</w:t>
       </w:r>
       <w:r>
-        <w:t xml:space="preserve"> responsable de recursos humanos, </w:t>
+        <w:t xml:space="preserve"> responsable de recursos </w:t>
+      </w:r>
+      <w:proofErr w:type="gramStart"/>
+      <w:r>
+        <w:t xml:space="preserve">humanos, </w:t>
       </w:r>
       <w:r>
         <w:t xml:space="preserve"> </w:t>
@@ -287,6 +381,7 @@
       <w:r>
         <w:t>dos</w:t>
       </w:r>
+      <w:proofErr w:type="gramEnd"/>
       <w:r>
         <w:t xml:space="preserve"> responsables de documentaci</w:t>
       </w:r>
@@ -366,7 +461,15 @@
         <w:t>n</w:t>
       </w:r>
       <w:r>
-        <w:t xml:space="preserve"> actividades de logística y organización de horarios y turnos para cada servicio contratado, manteniendo una alta comunicación entre supervisores, asistentes y funcionarios , además de otorgar licencias, notificar certificaciones y bajas a distintas áreas de la empresa, entre otras tareas.</w:t>
+        <w:t xml:space="preserve"> actividades de logística y organización de horarios y turnos para cada servicio contratado, manteniendo una alta comunicación entre supervisores, asistentes y </w:t>
+      </w:r>
+      <w:proofErr w:type="gramStart"/>
+      <w:r>
+        <w:t>funcionarios ,</w:t>
+      </w:r>
+      <w:proofErr w:type="gramEnd"/>
+      <w:r>
+        <w:t xml:space="preserve"> además de otorgar licencias, notificar certificaciones y bajas a distintas áreas de la empresa, entre otras tareas.</w:t>
       </w:r>
     </w:p>
     <w:p>
@@ -394,13 +497,37 @@
         <w:pStyle w:val="ORTContenido"/>
       </w:pPr>
       <w:r>
-        <w:t>Diariamente cada subjefe de operaciones deben cargar a una hoja de ca</w:t>
+        <w:t xml:space="preserve">Diariamente cada subjefe de operaciones deben cargar a una hoja de </w:t>
+      </w:r>
+      <w:proofErr w:type="spellStart"/>
+      <w:r>
+        <w:t>ca</w:t>
       </w:r>
       <w:r>
         <w:t>lc</w:t>
       </w:r>
       <w:r>
-        <w:t xml:space="preserve">ulo en la nube el escalafón del dia siguiente con los horarios , turnos y servicios </w:t>
+        <w:t>ulo</w:t>
+      </w:r>
+      <w:proofErr w:type="spellEnd"/>
+      <w:r>
+        <w:t xml:space="preserve"> en la nube el escalafón del </w:t>
+      </w:r>
+      <w:proofErr w:type="spellStart"/>
+      <w:r>
+        <w:t>dia</w:t>
+      </w:r>
+      <w:proofErr w:type="spellEnd"/>
+      <w:r>
+        <w:t xml:space="preserve"> siguiente con los </w:t>
+      </w:r>
+      <w:proofErr w:type="gramStart"/>
+      <w:r>
+        <w:t>horarios ,</w:t>
+      </w:r>
+      <w:proofErr w:type="gramEnd"/>
+      <w:r>
+        <w:t xml:space="preserve"> turnos y servicios </w:t>
       </w:r>
       <w:r>
         <w:t xml:space="preserve">a cubrir </w:t>
@@ -417,15 +544,31 @@
         <w:pStyle w:val="ORTContenido"/>
       </w:pPr>
       <w:r>
-        <w:t>Otro problema son los escasos controles que se tienen en cuanto a registrar los días de descanso, licencias , que debido a la alta demanda de organización muchas veces se pasa por alto y a la hora de pasar esa información al software de registro de horas no se tienen en cuenta o cuentan con escasa información.</w:t>
-      </w:r>
-    </w:p>
-    <w:p>
-      <w:pPr>
-        <w:pStyle w:val="ORTContenido"/>
-      </w:pPr>
-      <w:r>
-        <w:t>Otro problema que afecta ampliamente a retrasos en cuanto a la ejecución de avisos al guardia el horario que debe realizar al dia siguiente es la alta demanda de comunicación que se debe hacer manual</w:t>
+        <w:t xml:space="preserve">Otro problema son los escasos controles que se tienen en cuanto a registrar los días de descanso, </w:t>
+      </w:r>
+      <w:proofErr w:type="gramStart"/>
+      <w:r>
+        <w:t>licencias ,</w:t>
+      </w:r>
+      <w:proofErr w:type="gramEnd"/>
+      <w:r>
+        <w:t xml:space="preserve"> que debido a la alta demanda de organización muchas veces se pasa por alto y a la hora de pasar esa información al software de registro de horas no se tienen en cuenta o cuentan con escasa información.</w:t>
+      </w:r>
+    </w:p>
+    <w:p>
+      <w:pPr>
+        <w:pStyle w:val="ORTContenido"/>
+      </w:pPr>
+      <w:r>
+        <w:t xml:space="preserve">Otro problema que afecta ampliamente a retrasos en cuanto a la ejecución de avisos al guardia el horario que debe realizar al </w:t>
+      </w:r>
+      <w:proofErr w:type="spellStart"/>
+      <w:r>
+        <w:t>dia</w:t>
+      </w:r>
+      <w:proofErr w:type="spellEnd"/>
+      <w:r>
+        <w:t xml:space="preserve"> siguiente es la alta demanda de comunicación que se debe hacer manual</w:t>
       </w:r>
       <w:r>
         <w:t xml:space="preserve"> </w:t>
@@ -439,19 +582,38 @@
         <w:pStyle w:val="ORTContenido"/>
       </w:pPr>
       <w:r>
-        <w:t>Existe muchas tareas repetitivas que podrían automatizarse, dejando libre al subjefe para</w:t>
+        <w:t xml:space="preserve">Existe muchas tareas repetitivas que podrían automatizarse, dejando libre al subjefe </w:t>
+      </w:r>
+      <w:proofErr w:type="gramStart"/>
+      <w:r>
+        <w:t>para</w:t>
       </w:r>
       <w:r>
         <w:t xml:space="preserve"> </w:t>
       </w:r>
       <w:r>
-        <w:t xml:space="preserve"> tareas particulares </w:t>
-      </w:r>
-      <w:r>
-        <w:t xml:space="preserve">y mas complejas de </w:t>
-      </w:r>
-      <w:r>
-        <w:t>solucionar.</w:t>
+        <w:t xml:space="preserve"> tareas</w:t>
+      </w:r>
+      <w:proofErr w:type="gramEnd"/>
+      <w:r>
+        <w:t xml:space="preserve"> particulares </w:t>
+      </w:r>
+      <w:r>
+        <w:t xml:space="preserve">y </w:t>
+      </w:r>
+      <w:proofErr w:type="spellStart"/>
+      <w:r>
+        <w:t>mas</w:t>
+      </w:r>
+      <w:proofErr w:type="spellEnd"/>
+      <w:r>
+        <w:t xml:space="preserve"> complejas de </w:t>
+      </w:r>
+      <w:r>
+        <w:t>solucionar</w:t>
+      </w:r>
+      <w:r>
+        <w:t>.</w:t>
       </w:r>
     </w:p>
     <w:p>
@@ -594,6 +756,31 @@
       </w:r>
       <w:r>
         <w:t>.</w:t>
+      </w:r>
+    </w:p>
+    <w:p>
+      <w:pPr>
+        <w:pStyle w:val="Prrafodelista"/>
+      </w:pPr>
+    </w:p>
+    <w:p>
+      <w:pPr>
+        <w:pStyle w:val="ORTContenido"/>
+        <w:numPr>
+          <w:ilvl w:val="0"/>
+          <w:numId w:val="3"/>
+        </w:numPr>
+      </w:pPr>
+      <w:r>
+        <w:t xml:space="preserve">- Generar </w:t>
+      </w:r>
+      <w:proofErr w:type="gramStart"/>
+      <w:r>
+        <w:t>reportes  necesarios</w:t>
+      </w:r>
+      <w:proofErr w:type="gramEnd"/>
+      <w:r>
+        <w:t xml:space="preserve"> para el control de horas.</w:t>
       </w:r>
     </w:p>
     <w:p>
@@ -695,33 +882,57 @@
         <w:pStyle w:val="ORTContenido"/>
       </w:pPr>
       <w:r>
-        <w:t>Criterio de medición: Lograr exitosamente el deploy en la nube con la interacción con la base de datos.</w:t>
-      </w:r>
-    </w:p>
-    <w:p>
-      <w:pPr>
-        <w:pStyle w:val="ORTContenido"/>
-      </w:pPr>
-    </w:p>
-    <w:p>
-      <w:pPr>
-        <w:pStyle w:val="ORTContenido"/>
-      </w:pPr>
-      <w:r>
-        <w:t>Objetivo: Lograr que la curva de capacitación para el uso de la plataforma sea lo mas suave posible.</w:t>
-      </w:r>
-    </w:p>
-    <w:p>
-      <w:pPr>
-        <w:pStyle w:val="ORTContenido"/>
-      </w:pPr>
-    </w:p>
-    <w:p>
-      <w:pPr>
-        <w:pStyle w:val="ORTContenido"/>
-      </w:pPr>
-      <w:r>
-        <w:t>Criterio de medición: Lograr en un tiempo relativamente corto (1 a 2 semanas) un uso autónomo del sistema por los entes competenes.</w:t>
+        <w:t xml:space="preserve">Criterio de medición: Lograr exitosamente el </w:t>
+      </w:r>
+      <w:proofErr w:type="spellStart"/>
+      <w:r>
+        <w:t>deploy</w:t>
+      </w:r>
+      <w:proofErr w:type="spellEnd"/>
+      <w:r>
+        <w:t xml:space="preserve"> en la nube con la interacción con la base de datos.</w:t>
+      </w:r>
+    </w:p>
+    <w:p>
+      <w:pPr>
+        <w:pStyle w:val="ORTContenido"/>
+      </w:pPr>
+    </w:p>
+    <w:p>
+      <w:pPr>
+        <w:pStyle w:val="ORTContenido"/>
+      </w:pPr>
+      <w:r>
+        <w:t xml:space="preserve">Objetivo: Lograr que la curva de capacitación para el uso de la plataforma sea lo </w:t>
+      </w:r>
+      <w:proofErr w:type="spellStart"/>
+      <w:r>
+        <w:t>mas</w:t>
+      </w:r>
+      <w:proofErr w:type="spellEnd"/>
+      <w:r>
+        <w:t xml:space="preserve"> suave posible.</w:t>
+      </w:r>
+    </w:p>
+    <w:p>
+      <w:pPr>
+        <w:pStyle w:val="ORTContenido"/>
+      </w:pPr>
+    </w:p>
+    <w:p>
+      <w:pPr>
+        <w:pStyle w:val="ORTContenido"/>
+      </w:pPr>
+      <w:r>
+        <w:t xml:space="preserve">Criterio de medición: Lograr en un tiempo relativamente corto (1 a 2 semanas) un uso autónomo del sistema por los entes </w:t>
+      </w:r>
+      <w:proofErr w:type="spellStart"/>
+      <w:r>
+        <w:t>competenes</w:t>
+      </w:r>
+      <w:proofErr w:type="spellEnd"/>
+      <w:r>
+        <w:t>.</w:t>
       </w:r>
     </w:p>
     <w:p>
@@ -833,13 +1044,22 @@
         <w:pStyle w:val="ORTContenido"/>
       </w:pPr>
       <w:r>
-        <w:t>Directores</w:t>
+        <w:t>Directo</w:t>
+      </w:r>
+      <w:r>
+        <w:t>rio</w:t>
       </w:r>
       <w:r>
         <w:t>:</w:t>
       </w:r>
       <w:r>
-        <w:t xml:space="preserve">  clientes para quien se desarrolla el sistema. Son los sponsors del proyecto</w:t>
+        <w:t xml:space="preserve">  </w:t>
+      </w:r>
+      <w:r>
+        <w:t xml:space="preserve">conformado por tres socios, son los </w:t>
+      </w:r>
+      <w:r>
+        <w:t>clientes para quien se desarrolla el sistema. Son los sponsors del proyecto</w:t>
       </w:r>
     </w:p>
     <w:p>
@@ -854,6 +1074,35 @@
       <w:r>
         <w:t>Subjefe de operativa:</w:t>
       </w:r>
+      <w:r>
+        <w:t xml:space="preserve"> Es el responsable de la confección del escalafón diario de planificación de horarios en cada servicio. </w:t>
+      </w:r>
+      <w:proofErr w:type="spellStart"/>
+      <w:r>
+        <w:t>Ademas</w:t>
+      </w:r>
+      <w:proofErr w:type="spellEnd"/>
+      <w:r>
+        <w:t xml:space="preserve"> de coordinar que se cubra servicios cuando un funcionario toma licencia, es certificado </w:t>
+      </w:r>
+      <w:proofErr w:type="spellStart"/>
+      <w:r>
+        <w:t>medico</w:t>
+      </w:r>
+      <w:proofErr w:type="spellEnd"/>
+      <w:r>
+        <w:t xml:space="preserve">, es baja por egreso, entre </w:t>
+      </w:r>
+      <w:r>
+        <w:lastRenderedPageBreak/>
+        <w:t>otros. Responde directamente al jefe de operativa y subordina a supervisores y asistentes de mesa operativa.</w:t>
+      </w:r>
+    </w:p>
+    <w:p>
+      <w:pPr>
+        <w:pStyle w:val="ORTContenido"/>
+        <w:ind w:left="708" w:hanging="282"/>
+      </w:pPr>
     </w:p>
     <w:p>
       <w:pPr>
@@ -867,6 +1116,12 @@
       <w:r>
         <w:t>Asistentes de operativa:</w:t>
       </w:r>
+      <w:r>
+        <w:t xml:space="preserve"> Responden a los subjefes operativos y realizan las llamadas correspondientes a la toma de puesto y validan que un funcionario </w:t>
+      </w:r>
+      <w:r>
+        <w:t>este en su turno.</w:t>
+      </w:r>
     </w:p>
     <w:p>
       <w:pPr>
@@ -880,47 +1135,116 @@
       <w:r>
         <w:t>Supervisores:</w:t>
       </w:r>
-    </w:p>
-    <w:p>
-      <w:pPr>
-        <w:pStyle w:val="ORTContenido"/>
-      </w:pPr>
-    </w:p>
-    <w:p>
-      <w:pPr>
-        <w:pStyle w:val="ORTContenido"/>
-      </w:pPr>
-      <w:r>
-        <w:t>Funcionarios:</w:t>
-      </w:r>
-    </w:p>
-    <w:p>
-      <w:pPr>
-        <w:pStyle w:val="ORTContenido"/>
-      </w:pPr>
-      <w:r>
-        <w:lastRenderedPageBreak/>
+      <w:r>
+        <w:t xml:space="preserve"> Responden al subjefe operativo. Son los encargados de recorrer los servicios asignados y controlar que las ordenes impartidas por jefes y subjefes operativos sean cumplidas. </w:t>
+      </w:r>
+    </w:p>
+    <w:p>
+      <w:pPr>
+        <w:pStyle w:val="ORTContenido"/>
+        <w:ind w:left="0"/>
+      </w:pPr>
+    </w:p>
+    <w:p>
+      <w:pPr>
+        <w:pStyle w:val="ORTContenido"/>
+      </w:pPr>
+      <w:r>
         <w:t>Responsable de documentación:</w:t>
       </w:r>
-    </w:p>
-    <w:p>
-      <w:pPr>
-        <w:pStyle w:val="ORTContenido"/>
-      </w:pPr>
-    </w:p>
-    <w:p>
-      <w:pPr>
-        <w:pStyle w:val="ORTContenido"/>
-      </w:pPr>
-      <w:r>
-        <w:t>Responsable de RRHH:</w:t>
-      </w:r>
       <w:r>
         <w:t xml:space="preserve"> </w:t>
       </w:r>
       <w:r>
-        <w:tab/>
-      </w:r>
+        <w:t xml:space="preserve">responsable </w:t>
+      </w:r>
+      <w:proofErr w:type="gramStart"/>
+      <w:r>
+        <w:t xml:space="preserve">de </w:t>
+      </w:r>
+      <w:r>
+        <w:t xml:space="preserve"> tareas</w:t>
+      </w:r>
+      <w:proofErr w:type="gramEnd"/>
+      <w:r>
+        <w:t xml:space="preserve"> referidas a BPS, alta, baja y modificación de documentación de funcionarios. Responde al coordinador general.</w:t>
+      </w:r>
+    </w:p>
+    <w:p>
+      <w:pPr>
+        <w:pStyle w:val="ORTContenido"/>
+      </w:pPr>
+    </w:p>
+    <w:p>
+      <w:pPr>
+        <w:pStyle w:val="ORTContenido"/>
+      </w:pPr>
+      <w:r>
+        <w:t>Responsable de RRHH</w:t>
+      </w:r>
+      <w:r>
+        <w:t xml:space="preserve">: </w:t>
+      </w:r>
+      <w:r>
+        <w:t>responsable del control de horas, y realizar liquidación referidos a sueldos de funcionarios.</w:t>
+      </w:r>
+      <w:r>
+        <w:t xml:space="preserve"> </w:t>
+      </w:r>
+      <w:r>
+        <w:t>Responde al coordinador general.</w:t>
+      </w:r>
+    </w:p>
+    <w:p>
+      <w:pPr>
+        <w:pStyle w:val="ORTContenido"/>
+      </w:pPr>
+    </w:p>
+    <w:p>
+      <w:pPr>
+        <w:pStyle w:val="ORTContenido"/>
+      </w:pPr>
+      <w:r>
+        <w:t xml:space="preserve">Coordinador general: </w:t>
+      </w:r>
+      <w:r>
+        <w:t>es el responsable que todas las áreas trabajen coordinados, tiene conocimiento amplio del funcionamiento de la empresa. Responde directamente al directorio.</w:t>
+      </w:r>
+    </w:p>
+    <w:p>
+      <w:pPr>
+        <w:pStyle w:val="ORTContenido"/>
+      </w:pPr>
+    </w:p>
+    <w:p>
+      <w:pPr>
+        <w:pStyle w:val="ORTContenido"/>
+      </w:pPr>
+      <w:r>
+        <w:t>Guardias de seguridad: son los funcionarios que se encuentran cubriendo todos los puestos de cada servicio que la empresa ofrece. Responden a los supervisores según el sector.</w:t>
+      </w:r>
+    </w:p>
+    <w:p>
+      <w:pPr>
+        <w:pStyle w:val="ORTContenido"/>
+      </w:pPr>
+    </w:p>
+    <w:p>
+      <w:pPr>
+        <w:pStyle w:val="ORTTitulos"/>
+        <w:numPr>
+          <w:ilvl w:val="1"/>
+          <w:numId w:val="5"/>
+        </w:numPr>
+      </w:pPr>
+      <w:r>
+        <w:t>LISTA DE REQUISITOS</w:t>
+      </w:r>
+    </w:p>
+    <w:p>
+      <w:pPr>
+        <w:pStyle w:val="ORTContenido"/>
+      </w:pPr>
     </w:p>
     <w:sectPr>
       <w:pgSz w:w="11906" w:h="16838" w:code="9"/>

</xml_diff>